<commit_message>
new ways to get survivors
</commit_message>
<xml_diff>
--- a/documentation/Survivors - the party survival board and card game.docx
+++ b/documentation/Survivors - the party survival board and card game.docx
@@ -458,8 +458,20 @@
           <w:numId w:val="1"/>
         </w:numPr>
       </w:pPr>
+      <w:r>
+        <w:t>Look for survivors: invest 4 food to search for survivors and find 1.</w:t>
+      </w:r>
       <w:bookmarkStart w:id="0" w:name="_GoBack"/>
       <w:bookmarkEnd w:id="0"/>
+    </w:p>
+    <w:p>
+      <w:pPr>
+        <w:pStyle w:val="ListParagraph"/>
+        <w:numPr>
+          <w:ilvl w:val="0"/>
+          <w:numId w:val="1"/>
+        </w:numPr>
+      </w:pPr>
       <w:r>
         <w:t>Create/disband attack party (no activity cost)</w:t>
       </w:r>

</xml_diff>

<commit_message>
win condition with points + readme points to word
</commit_message>
<xml_diff>
--- a/documentation/Survivors - the party survival board and card game.docx
+++ b/documentation/Survivors - the party survival board and card game.docx
@@ -152,7 +152,13 @@
         <w:t>the cards are finished</w:t>
       </w:r>
       <w:r>
-        <w:t xml:space="preserve"> (winner is the one with the most survivors</w:t>
+        <w:t xml:space="preserve"> or a turn limit is reached</w:t>
+      </w:r>
+      <w:r>
+        <w:t xml:space="preserve"> (winner is the one with the most </w:t>
+      </w:r>
+      <w:r>
+        <w:t>points</w:t>
       </w:r>
       <w:r>
         <w:t xml:space="preserve">. In case of </w:t>
@@ -163,6 +169,47 @@
       <w:r>
         <w:t>)</w:t>
       </w:r>
+      <w:r>
+        <w:t>. Victory points can be obtained by:</w:t>
+      </w:r>
+    </w:p>
+    <w:p>
+      <w:pPr>
+        <w:pStyle w:val="ListParagraph"/>
+        <w:numPr>
+          <w:ilvl w:val="1"/>
+          <w:numId w:val="2"/>
+        </w:numPr>
+      </w:pPr>
+      <w:r>
+        <w:t>you get 1 point for each 5 survivors in your party</w:t>
+      </w:r>
+    </w:p>
+    <w:p>
+      <w:pPr>
+        <w:pStyle w:val="ListParagraph"/>
+        <w:numPr>
+          <w:ilvl w:val="1"/>
+          <w:numId w:val="2"/>
+        </w:numPr>
+      </w:pPr>
+      <w:r>
+        <w:t>buy 1 point paying 10/3*plenty for each resource type</w:t>
+      </w:r>
+    </w:p>
+    <w:p>
+      <w:pPr>
+        <w:pStyle w:val="ListParagraph"/>
+        <w:numPr>
+          <w:ilvl w:val="0"/>
+          <w:numId w:val="2"/>
+        </w:numPr>
+      </w:pPr>
+      <w:r>
+        <w:t>one player reaches 10 points</w:t>
+      </w:r>
+      <w:bookmarkStart w:id="0" w:name="_GoBack"/>
+      <w:bookmarkEnd w:id="0"/>
     </w:p>
     <w:p>
       <w:pPr>
@@ -323,9 +370,18 @@
     </w:p>
     <w:p>
       <w:pPr>
+        <w:ind w:left="360"/>
+      </w:pPr>
+      <w:r>
+        <w:t>You can trade with other players at any time during your turn any resources other than survivors. You can always trade the rights to use one of your building or facilities that aren’t being used by yourself.</w:t>
+      </w:r>
+    </w:p>
+    <w:p>
+      <w:pPr>
         <w:pStyle w:val="Heading1"/>
       </w:pPr>
       <w:r>
+        <w:lastRenderedPageBreak/>
         <w:t>Resources</w:t>
       </w:r>
     </w:p>
@@ -389,7 +445,6 @@
         </w:numPr>
       </w:pPr>
       <w:r>
-        <w:lastRenderedPageBreak/>
         <w:t>Build</w:t>
       </w:r>
       <w:r>
@@ -459,10 +514,20 @@
         </w:numPr>
       </w:pPr>
       <w:r>
-        <w:t>Look for survivors: invest 4 food to search for survivors and find 1.</w:t>
-      </w:r>
-      <w:bookmarkStart w:id="0" w:name="_GoBack"/>
-      <w:bookmarkEnd w:id="0"/>
+        <w:t>Look for survivors: invest 4</w:t>
+      </w:r>
+      <w:r>
+        <w:t>-12</w:t>
+      </w:r>
+      <w:r>
+        <w:t xml:space="preserve"> food to search for survivors</w:t>
+      </w:r>
+      <w:r>
+        <w:t>. You find 1 survivor for each 4 food you invested</w:t>
+      </w:r>
+      <w:r>
+        <w:t>.</w:t>
+      </w:r>
     </w:p>
     <w:p>
       <w:pPr>
@@ -563,18 +628,6 @@
         <w:t xml:space="preserve"> If you win that building can be either destroyed or put under your control.</w:t>
       </w:r>
     </w:p>
-    <w:p>
-      <w:pPr>
-        <w:pStyle w:val="ListParagraph"/>
-        <w:numPr>
-          <w:ilvl w:val="0"/>
-          <w:numId w:val="1"/>
-        </w:numPr>
-      </w:pPr>
-      <w:r>
-        <w:t>Trade: you can interchange resources with another player. If the player’s base or nearest outpost or attack party is farther away than 10 tiles, this takes 2 activity points.</w:t>
-      </w:r>
-    </w:p>
     <w:p/>
     <w:p>
       <w:pPr>
@@ -605,7 +658,13 @@
     </w:p>
     <w:p>
       <w:r>
-        <w:t>Players can play combat cards at any time and can choose to finish the combat at any time. One can always try to flee (1D6&lt;2 he loses the number of survivors on the die)</w:t>
+        <w:t>Players can play combat cards at any time and can choose to finish the combat at any time. One can always try to flee (1D6&lt;2 he loses the number of survivors on the di</w:t>
+      </w:r>
+      <w:r>
+        <w:t>c</w:t>
+      </w:r>
+      <w:r>
+        <w:t>e)</w:t>
       </w:r>
       <w:r>
         <w:t>. Defenders in a base cannot flee.</w:t>
@@ -613,10 +672,12 @@
     </w:p>
     <w:p>
       <w:r>
-        <w:t>One weapon for each side is broken at the end of the fight. If one side was killed, the remaining weapons that were played now belong to the winner.</w:t>
-      </w:r>
-    </w:p>
-    <w:p/>
+        <w:t>All used weapons are</w:t>
+      </w:r>
+      <w:r>
+        <w:t xml:space="preserve"> broken at the end of the fight. If one side was killed, the remaining weapons that were played now belong to the winner.</w:t>
+      </w:r>
+    </w:p>
     <w:p/>
     <w:p/>
     <w:p/>
@@ -647,7 +708,7 @@
         <w:ind w:left="720" w:hanging="360"/>
       </w:pPr>
     </w:lvl>
-    <w:lvl w:ilvl="1" w:tplc="04070019" w:tentative="1">
+    <w:lvl w:ilvl="1" w:tplc="04070019">
       <w:start w:val="1"/>
       <w:numFmt w:val="lowerLetter"/>
       <w:lvlText w:val="%2."/>

</xml_diff>

<commit_message>
attacker can use 4 dice + watchtowers help combat
</commit_message>
<xml_diff>
--- a/documentation/Survivors - the party survival board and card game.docx
+++ b/documentation/Survivors - the party survival board and card game.docx
@@ -208,446 +208,475 @@
       <w:r>
         <w:t>one player reaches 10 points</w:t>
       </w:r>
+    </w:p>
+    <w:p>
+      <w:pPr>
+        <w:pStyle w:val="Heading2"/>
+      </w:pPr>
+      <w:r>
+        <w:t>Round:</w:t>
+      </w:r>
+    </w:p>
+    <w:p>
+      <w:pPr>
+        <w:pStyle w:val="ListParagraph"/>
+        <w:numPr>
+          <w:ilvl w:val="0"/>
+          <w:numId w:val="3"/>
+        </w:numPr>
+      </w:pPr>
+      <w:r>
+        <w:t>(Pull and play event card)</w:t>
+      </w:r>
+    </w:p>
+    <w:p>
+      <w:pPr>
+        <w:pStyle w:val="ListParagraph"/>
+        <w:numPr>
+          <w:ilvl w:val="0"/>
+          <w:numId w:val="3"/>
+        </w:numPr>
+      </w:pPr>
+      <w:r>
+        <w:t>E</w:t>
+      </w:r>
+      <w:r>
+        <w:t>ach player plays its turn</w:t>
+      </w:r>
+    </w:p>
+    <w:p>
+      <w:pPr>
+        <w:pStyle w:val="ListParagraph"/>
+        <w:numPr>
+          <w:ilvl w:val="0"/>
+          <w:numId w:val="3"/>
+        </w:numPr>
+      </w:pPr>
+      <w:r>
+        <w:t>(zombies play their turn)</w:t>
+      </w:r>
+    </w:p>
+    <w:p>
+      <w:pPr>
+        <w:pStyle w:val="ListParagraph"/>
+        <w:numPr>
+          <w:ilvl w:val="0"/>
+          <w:numId w:val="3"/>
+        </w:numPr>
+      </w:pPr>
+      <w:r>
+        <w:t>(radiation plays its turn)</w:t>
+      </w:r>
+    </w:p>
+    <w:p>
+      <w:pPr>
+        <w:pStyle w:val="Heading2"/>
+      </w:pPr>
+      <w:r>
+        <w:t>Turn:</w:t>
+      </w:r>
+    </w:p>
+    <w:p>
+      <w:pPr>
+        <w:pStyle w:val="ListParagraph"/>
+        <w:numPr>
+          <w:ilvl w:val="0"/>
+          <w:numId w:val="4"/>
+        </w:numPr>
+      </w:pPr>
+      <w:r>
+        <w:t>Declare how many survivors will be scavengers this turn</w:t>
+      </w:r>
+    </w:p>
+    <w:p>
+      <w:pPr>
+        <w:pStyle w:val="ListParagraph"/>
+        <w:numPr>
+          <w:ilvl w:val="0"/>
+          <w:numId w:val="4"/>
+        </w:numPr>
+      </w:pPr>
+      <w:r>
+        <w:t>P</w:t>
+      </w:r>
+      <w:r>
+        <w:t xml:space="preserve">ull </w:t>
+      </w:r>
+      <w:r>
+        <w:t xml:space="preserve">player </w:t>
+      </w:r>
+      <w:r>
+        <w:t>card</w:t>
+      </w:r>
+    </w:p>
+    <w:p>
+      <w:pPr>
+        <w:pStyle w:val="ListParagraph"/>
+        <w:numPr>
+          <w:ilvl w:val="0"/>
+          <w:numId w:val="4"/>
+        </w:numPr>
+      </w:pPr>
+      <w:r>
+        <w:t>(if card was map feature, place it)</w:t>
+      </w:r>
+    </w:p>
+    <w:p>
+      <w:pPr>
+        <w:pStyle w:val="ListParagraph"/>
+        <w:numPr>
+          <w:ilvl w:val="0"/>
+          <w:numId w:val="4"/>
+        </w:numPr>
+      </w:pPr>
+      <w:r>
+        <w:t>R</w:t>
+      </w:r>
+      <w:r>
+        <w:t>esource production</w:t>
+      </w:r>
+    </w:p>
+    <w:p>
+      <w:pPr>
+        <w:pStyle w:val="ListParagraph"/>
+        <w:numPr>
+          <w:ilvl w:val="0"/>
+          <w:numId w:val="4"/>
+        </w:numPr>
+      </w:pPr>
+      <w:r>
+        <w:t>R</w:t>
+      </w:r>
+      <w:r>
+        <w:t>esource consumption</w:t>
+      </w:r>
+    </w:p>
+    <w:p>
+      <w:pPr>
+        <w:pStyle w:val="ListParagraph"/>
+        <w:numPr>
+          <w:ilvl w:val="0"/>
+          <w:numId w:val="4"/>
+        </w:numPr>
+      </w:pPr>
+      <w:r>
+        <w:t>A</w:t>
+      </w:r>
+      <w:r>
+        <w:t>ctivity</w:t>
+      </w:r>
+    </w:p>
+    <w:p>
+      <w:pPr>
+        <w:ind w:left="360"/>
+      </w:pPr>
+      <w:r>
+        <w:t>You can trade with other players at any time during your turn any resources other than survivors. You can always trade the rights to use one of your building or facilities that aren’t being used by yourself.</w:t>
+      </w:r>
+    </w:p>
+    <w:p>
+      <w:pPr>
+        <w:pStyle w:val="Heading1"/>
+      </w:pPr>
+      <w:r>
+        <w:lastRenderedPageBreak/>
+        <w:t>Resources</w:t>
+      </w:r>
+    </w:p>
+    <w:p>
+      <w:r>
+        <w:t>Resource</w:t>
+      </w:r>
+      <w:r>
+        <w:t>s</w:t>
+      </w:r>
+      <w:r>
+        <w:t xml:space="preserve"> are first produced (usually by buildings or survivors assigned to a task) and then consumed (by survivors eating food</w:t>
+      </w:r>
+      <w:r>
+        <w:t xml:space="preserve"> and water</w:t>
+      </w:r>
+      <w:r>
+        <w:t>, wounded survivors consuming medical supplies or by buildings or survivors assigned to a task)</w:t>
+      </w:r>
+      <w:r>
+        <w:t>.</w:t>
+      </w:r>
+      <w:r>
+        <w:t xml:space="preserve"> If you don’t have enough food </w:t>
+      </w:r>
+      <w:r>
+        <w:t xml:space="preserve">or water </w:t>
+      </w:r>
+      <w:r>
+        <w:t>for your survivors this turn, you will have to sacrifice one.</w:t>
+      </w:r>
+    </w:p>
+    <w:p>
+      <w:pPr>
+        <w:pStyle w:val="Heading1"/>
+      </w:pPr>
+      <w:r>
+        <w:t>Activities</w:t>
+      </w:r>
+    </w:p>
+    <w:p>
+      <w:r>
+        <w:t>Y</w:t>
+      </w:r>
+      <w:r>
+        <w:t>ou can perform one activity per each 3 survivors</w:t>
+      </w:r>
+      <w:r>
+        <w:t xml:space="preserve"> (that aren’t active scavengers)</w:t>
+      </w:r>
+      <w:r>
+        <w:t>, rounding up:</w:t>
+      </w:r>
+    </w:p>
+    <w:p>
+      <w:pPr>
+        <w:pStyle w:val="ListParagraph"/>
+        <w:numPr>
+          <w:ilvl w:val="0"/>
+          <w:numId w:val="1"/>
+        </w:numPr>
+      </w:pPr>
+      <w:r>
+        <w:t>Build</w:t>
+      </w:r>
+      <w:r>
+        <w:t xml:space="preserve">: </w:t>
+      </w:r>
+      <w:r>
+        <w:t>costs in building card.</w:t>
+      </w:r>
+      <w:r>
+        <w:t xml:space="preserve"> 3 survivors will be attached to this activity and cannot be used for another. If you don’t have tools for all 3, the building will take 2 turns to complete.</w:t>
+      </w:r>
+      <w:r>
+        <w:t xml:space="preserve"> You cannot actively use the building </w:t>
+      </w:r>
+      <w:r>
+        <w:t>the</w:t>
+      </w:r>
+      <w:r>
+        <w:t xml:space="preserve"> same turn</w:t>
+      </w:r>
+      <w:r>
+        <w:t xml:space="preserve"> it’s finished</w:t>
+      </w:r>
+      <w:r>
+        <w:t>.</w:t>
+      </w:r>
+    </w:p>
+    <w:p>
+      <w:pPr>
+        <w:pStyle w:val="ListParagraph"/>
+        <w:numPr>
+          <w:ilvl w:val="0"/>
+          <w:numId w:val="1"/>
+        </w:numPr>
+      </w:pPr>
+      <w:r>
+        <w:t>Gather</w:t>
+      </w:r>
+      <w:r>
+        <w:t xml:space="preserve">: </w:t>
+      </w:r>
+      <w:r>
+        <w:t xml:space="preserve">each </w:t>
+      </w:r>
+      <w:r>
+        <w:t>tile</w:t>
+      </w:r>
+      <w:r>
+        <w:t xml:space="preserve"> yields a certain amount of resources </w:t>
+      </w:r>
+      <w:r>
+        <w:t xml:space="preserve">you can gather directly or using a building </w:t>
+      </w:r>
+      <w:r>
+        <w:t xml:space="preserve">(see </w:t>
+      </w:r>
+      <w:r>
+        <w:t>the “info.xlsx” excel).</w:t>
+      </w:r>
+    </w:p>
+    <w:p>
+      <w:pPr>
+        <w:pStyle w:val="ListParagraph"/>
+        <w:numPr>
+          <w:ilvl w:val="0"/>
+          <w:numId w:val="1"/>
+        </w:numPr>
+      </w:pPr>
+      <w:r>
+        <w:t>Look for survivors: invest 4</w:t>
+      </w:r>
+      <w:r>
+        <w:t>-12</w:t>
+      </w:r>
+      <w:r>
+        <w:t xml:space="preserve"> food to search for survivors</w:t>
+      </w:r>
+      <w:r>
+        <w:t>. You find 1 survivor for each 4 food you invested</w:t>
+      </w:r>
+      <w:r>
+        <w:t>.</w:t>
+      </w:r>
+    </w:p>
+    <w:p>
+      <w:pPr>
+        <w:pStyle w:val="ListParagraph"/>
+        <w:numPr>
+          <w:ilvl w:val="0"/>
+          <w:numId w:val="1"/>
+        </w:numPr>
+      </w:pPr>
+      <w:r>
+        <w:t>Create/disband attack party (no activity cost)</w:t>
+      </w:r>
+    </w:p>
+    <w:p>
+      <w:pPr>
+        <w:pStyle w:val="ListParagraph"/>
+        <w:numPr>
+          <w:ilvl w:val="0"/>
+          <w:numId w:val="1"/>
+        </w:numPr>
+      </w:pPr>
+      <w:r>
+        <w:t>Move attack party</w:t>
+      </w:r>
+      <w:r>
+        <w:t xml:space="preserve">: </w:t>
+      </w:r>
+      <w:r>
+        <w:t>5 tiles per turn</w:t>
+      </w:r>
+      <w:r>
+        <w:t>. If you move into another party you can attack it without any activity cost. The other player can choose to trigger the combat, even if it’s not their turn. Same rules apply to player bases</w:t>
+      </w:r>
+      <w:r>
+        <w:t>.</w:t>
+      </w:r>
+    </w:p>
+    <w:p>
+      <w:pPr>
+        <w:pStyle w:val="ListParagraph"/>
+        <w:numPr>
+          <w:ilvl w:val="0"/>
+          <w:numId w:val="1"/>
+        </w:numPr>
+      </w:pPr>
+      <w:r>
+        <w:t>Attack another party</w:t>
+      </w:r>
+      <w:r>
+        <w:t xml:space="preserve">: it </w:t>
+      </w:r>
+      <w:r>
+        <w:t>can be another attack party</w:t>
+      </w:r>
+      <w:r>
+        <w:t xml:space="preserve"> and then a fight will be triggered</w:t>
+      </w:r>
+      <w:r>
+        <w:t>. If you attack a player’s base</w:t>
+      </w:r>
+      <w:r>
+        <w:t xml:space="preserve"> or building</w:t>
+      </w:r>
+      <w:r>
+        <w:t>, a combat</w:t>
+      </w:r>
+      <w:r>
+        <w:t xml:space="preserve"> with its inhabitants/</w:t>
+      </w:r>
+      <w:r>
+        <w:t>workers</w:t>
+      </w:r>
+      <w:r>
+        <w:t xml:space="preserve"> (in case of a base, it’s</w:t>
+      </w:r>
+      <w:r>
+        <w:t xml:space="preserve"> all </w:t>
+      </w:r>
+      <w:r>
+        <w:t xml:space="preserve">the players </w:t>
+      </w:r>
+      <w:r>
+        <w:t xml:space="preserve">idle </w:t>
+      </w:r>
+      <w:r>
+        <w:t>survivors</w:t>
+      </w:r>
+      <w:r>
+        <w:t>)</w:t>
+      </w:r>
+      <w:r>
+        <w:t xml:space="preserve"> is triggered</w:t>
+      </w:r>
+      <w:r>
+        <w:t>.</w:t>
+      </w:r>
+      <w:r>
+        <w:t xml:space="preserve"> If you win that building can be either destroyed or put under your control.</w:t>
+      </w:r>
+    </w:p>
+    <w:p/>
+    <w:p>
+      <w:pPr>
+        <w:pStyle w:val="Heading1"/>
+      </w:pPr>
+      <w:r>
+        <w:t>Combat</w:t>
+      </w:r>
+    </w:p>
+    <w:p>
+      <w:r>
+        <w:t>A combat is always between two groups of survivors and is resolved risk-style (</w:t>
+      </w:r>
+      <w:r>
+        <w:t>but 4</w:t>
+      </w:r>
+      <w:r>
+        <w:t xml:space="preserve"> dice for the attacker, 2 for the defender</w:t>
+      </w:r>
+      <w:r>
+        <w:t>).</w:t>
+      </w:r>
+      <w:r>
+        <w:t xml:space="preserve"> </w:t>
+      </w:r>
+      <w:r>
+        <w:t xml:space="preserve">Watchtowers apply +1 to the highest die for the forces on </w:t>
+      </w:r>
+      <w:proofErr w:type="spellStart"/>
+      <w:r>
+        <w:t>its</w:t>
+      </w:r>
+      <w:proofErr w:type="spellEnd"/>
+      <w:r>
+        <w:t xml:space="preserve"> side for all combats in a</w:t>
+      </w:r>
       <w:bookmarkStart w:id="0" w:name="_GoBack"/>
       <w:bookmarkEnd w:id="0"/>
-    </w:p>
-    <w:p>
-      <w:pPr>
-        <w:pStyle w:val="Heading2"/>
-      </w:pPr>
-      <w:r>
-        <w:t>Round:</w:t>
-      </w:r>
-    </w:p>
-    <w:p>
-      <w:pPr>
-        <w:pStyle w:val="ListParagraph"/>
-        <w:numPr>
-          <w:ilvl w:val="0"/>
-          <w:numId w:val="3"/>
-        </w:numPr>
-      </w:pPr>
-      <w:r>
-        <w:t>(Pull and play event card)</w:t>
-      </w:r>
-    </w:p>
-    <w:p>
-      <w:pPr>
-        <w:pStyle w:val="ListParagraph"/>
-        <w:numPr>
-          <w:ilvl w:val="0"/>
-          <w:numId w:val="3"/>
-        </w:numPr>
-      </w:pPr>
-      <w:r>
-        <w:t>E</w:t>
-      </w:r>
-      <w:r>
-        <w:t>ach player plays its turn</w:t>
-      </w:r>
-    </w:p>
-    <w:p>
-      <w:pPr>
-        <w:pStyle w:val="ListParagraph"/>
-        <w:numPr>
-          <w:ilvl w:val="0"/>
-          <w:numId w:val="3"/>
-        </w:numPr>
-      </w:pPr>
-      <w:r>
-        <w:t>(zombies play their turn)</w:t>
-      </w:r>
-    </w:p>
-    <w:p>
-      <w:pPr>
-        <w:pStyle w:val="ListParagraph"/>
-        <w:numPr>
-          <w:ilvl w:val="0"/>
-          <w:numId w:val="3"/>
-        </w:numPr>
-      </w:pPr>
-      <w:r>
-        <w:t>(radiation plays its turn)</w:t>
-      </w:r>
-    </w:p>
-    <w:p>
-      <w:pPr>
-        <w:pStyle w:val="Heading2"/>
-      </w:pPr>
-      <w:r>
-        <w:t>Turn:</w:t>
-      </w:r>
-    </w:p>
-    <w:p>
-      <w:pPr>
-        <w:pStyle w:val="ListParagraph"/>
-        <w:numPr>
-          <w:ilvl w:val="0"/>
-          <w:numId w:val="4"/>
-        </w:numPr>
-      </w:pPr>
-      <w:r>
-        <w:t>Declare how many survivors will be scavengers this turn</w:t>
-      </w:r>
-    </w:p>
-    <w:p>
-      <w:pPr>
-        <w:pStyle w:val="ListParagraph"/>
-        <w:numPr>
-          <w:ilvl w:val="0"/>
-          <w:numId w:val="4"/>
-        </w:numPr>
-      </w:pPr>
-      <w:r>
-        <w:t>P</w:t>
-      </w:r>
-      <w:r>
-        <w:t xml:space="preserve">ull </w:t>
-      </w:r>
-      <w:r>
-        <w:t xml:space="preserve">player </w:t>
-      </w:r>
-      <w:r>
-        <w:t>card</w:t>
-      </w:r>
-    </w:p>
-    <w:p>
-      <w:pPr>
-        <w:pStyle w:val="ListParagraph"/>
-        <w:numPr>
-          <w:ilvl w:val="0"/>
-          <w:numId w:val="4"/>
-        </w:numPr>
-      </w:pPr>
-      <w:r>
-        <w:t>(if card was map feature, place it)</w:t>
-      </w:r>
-    </w:p>
-    <w:p>
-      <w:pPr>
-        <w:pStyle w:val="ListParagraph"/>
-        <w:numPr>
-          <w:ilvl w:val="0"/>
-          <w:numId w:val="4"/>
-        </w:numPr>
-      </w:pPr>
-      <w:r>
-        <w:t>R</w:t>
-      </w:r>
-      <w:r>
-        <w:t>esource production</w:t>
-      </w:r>
-    </w:p>
-    <w:p>
-      <w:pPr>
-        <w:pStyle w:val="ListParagraph"/>
-        <w:numPr>
-          <w:ilvl w:val="0"/>
-          <w:numId w:val="4"/>
-        </w:numPr>
-      </w:pPr>
-      <w:r>
-        <w:t>R</w:t>
-      </w:r>
-      <w:r>
-        <w:t>esource consumption</w:t>
-      </w:r>
-    </w:p>
-    <w:p>
-      <w:pPr>
-        <w:pStyle w:val="ListParagraph"/>
-        <w:numPr>
-          <w:ilvl w:val="0"/>
-          <w:numId w:val="4"/>
-        </w:numPr>
-      </w:pPr>
-      <w:r>
-        <w:t>A</w:t>
-      </w:r>
-      <w:r>
-        <w:t>ctivity</w:t>
-      </w:r>
-    </w:p>
-    <w:p>
-      <w:pPr>
-        <w:ind w:left="360"/>
-      </w:pPr>
-      <w:r>
-        <w:t>You can trade with other players at any time during your turn any resources other than survivors. You can always trade the rights to use one of your building or facilities that aren’t being used by yourself.</w:t>
-      </w:r>
-    </w:p>
-    <w:p>
-      <w:pPr>
-        <w:pStyle w:val="Heading1"/>
-      </w:pPr>
-      <w:r>
-        <w:lastRenderedPageBreak/>
-        <w:t>Resources</w:t>
-      </w:r>
-    </w:p>
-    <w:p>
-      <w:r>
-        <w:t>Resource</w:t>
-      </w:r>
-      <w:r>
-        <w:t>s</w:t>
-      </w:r>
-      <w:r>
-        <w:t xml:space="preserve"> are first produced (usually by buildings or survivors assigned to a task) and then consumed (by survivors eating food</w:t>
-      </w:r>
-      <w:r>
-        <w:t xml:space="preserve"> and water</w:t>
-      </w:r>
-      <w:r>
-        <w:t>, wounded survivors consuming medical supplies or by buildings or survivors assigned to a task)</w:t>
-      </w:r>
-      <w:r>
-        <w:t>.</w:t>
-      </w:r>
-      <w:r>
-        <w:t xml:space="preserve"> If you don’t have enough food </w:t>
-      </w:r>
-      <w:r>
-        <w:t xml:space="preserve">or water </w:t>
-      </w:r>
-      <w:r>
-        <w:t>for your survivors this turn, you will have to sacrifice one.</w:t>
-      </w:r>
-    </w:p>
-    <w:p>
-      <w:pPr>
-        <w:pStyle w:val="Heading1"/>
-      </w:pPr>
-      <w:r>
-        <w:t>Activities</w:t>
-      </w:r>
-    </w:p>
-    <w:p>
-      <w:r>
-        <w:t>Y</w:t>
-      </w:r>
-      <w:r>
-        <w:t>ou can perform one activity per each 3 survivors</w:t>
-      </w:r>
-      <w:r>
-        <w:t xml:space="preserve"> (that aren’t active scavengers)</w:t>
-      </w:r>
-      <w:r>
-        <w:t>, rounding up:</w:t>
-      </w:r>
-    </w:p>
-    <w:p>
-      <w:pPr>
-        <w:pStyle w:val="ListParagraph"/>
-        <w:numPr>
-          <w:ilvl w:val="0"/>
-          <w:numId w:val="1"/>
-        </w:numPr>
-      </w:pPr>
-      <w:r>
-        <w:t>Build</w:t>
-      </w:r>
-      <w:r>
-        <w:t xml:space="preserve">: </w:t>
-      </w:r>
-      <w:r>
-        <w:t>costs in building card.</w:t>
-      </w:r>
-      <w:r>
-        <w:t xml:space="preserve"> 3 survivors will be attached to this activity and cannot be used for another. If you don’t have tools for all 3, the building will take 2 turns to complete.</w:t>
-      </w:r>
-      <w:r>
-        <w:t xml:space="preserve"> You cannot actively use the building </w:t>
-      </w:r>
-      <w:r>
-        <w:t>the</w:t>
-      </w:r>
-      <w:r>
-        <w:t xml:space="preserve"> same turn</w:t>
-      </w:r>
-      <w:r>
-        <w:t xml:space="preserve"> it’s finished</w:t>
-      </w:r>
-      <w:r>
-        <w:t>.</w:t>
-      </w:r>
-    </w:p>
-    <w:p>
-      <w:pPr>
-        <w:pStyle w:val="ListParagraph"/>
-        <w:numPr>
-          <w:ilvl w:val="0"/>
-          <w:numId w:val="1"/>
-        </w:numPr>
-      </w:pPr>
-      <w:r>
-        <w:t>Gather</w:t>
-      </w:r>
-      <w:r>
-        <w:t xml:space="preserve">: </w:t>
-      </w:r>
-      <w:r>
-        <w:t xml:space="preserve">each </w:t>
-      </w:r>
-      <w:r>
-        <w:t>tile</w:t>
-      </w:r>
-      <w:r>
-        <w:t xml:space="preserve"> yields a certain amount of resources </w:t>
-      </w:r>
-      <w:r>
-        <w:t xml:space="preserve">you can gather directly or using a building </w:t>
-      </w:r>
-      <w:r>
-        <w:t xml:space="preserve">(see </w:t>
-      </w:r>
-      <w:r>
-        <w:t>the “info.xlsx” excel).</w:t>
-      </w:r>
-    </w:p>
-    <w:p>
-      <w:pPr>
-        <w:pStyle w:val="ListParagraph"/>
-        <w:numPr>
-          <w:ilvl w:val="0"/>
-          <w:numId w:val="1"/>
-        </w:numPr>
-      </w:pPr>
-      <w:r>
-        <w:t>Look for survivors: invest 4</w:t>
-      </w:r>
-      <w:r>
-        <w:t>-12</w:t>
-      </w:r>
-      <w:r>
-        <w:t xml:space="preserve"> food to search for survivors</w:t>
-      </w:r>
-      <w:r>
-        <w:t>. You find 1 survivor for each 4 food you invested</w:t>
-      </w:r>
-      <w:r>
-        <w:t>.</w:t>
-      </w:r>
-    </w:p>
-    <w:p>
-      <w:pPr>
-        <w:pStyle w:val="ListParagraph"/>
-        <w:numPr>
-          <w:ilvl w:val="0"/>
-          <w:numId w:val="1"/>
-        </w:numPr>
-      </w:pPr>
-      <w:r>
-        <w:t>Create/disband attack party (no activity cost)</w:t>
-      </w:r>
-    </w:p>
-    <w:p>
-      <w:pPr>
-        <w:pStyle w:val="ListParagraph"/>
-        <w:numPr>
-          <w:ilvl w:val="0"/>
-          <w:numId w:val="1"/>
-        </w:numPr>
-      </w:pPr>
-      <w:r>
-        <w:t>Move attack party</w:t>
-      </w:r>
-      <w:r>
-        <w:t xml:space="preserve">: </w:t>
-      </w:r>
-      <w:r>
-        <w:t>5 tiles per turn</w:t>
-      </w:r>
-      <w:r>
-        <w:t>. If you move into another party you can attack it without any activity cost. The other player can choose to trigger the combat, even if it’s not their turn. Same rules apply to player bases</w:t>
-      </w:r>
-      <w:r>
-        <w:t>.</w:t>
-      </w:r>
-    </w:p>
-    <w:p>
-      <w:pPr>
-        <w:pStyle w:val="ListParagraph"/>
-        <w:numPr>
-          <w:ilvl w:val="0"/>
-          <w:numId w:val="1"/>
-        </w:numPr>
-      </w:pPr>
-      <w:r>
-        <w:t>Attack another party</w:t>
-      </w:r>
-      <w:r>
-        <w:t xml:space="preserve">: it </w:t>
-      </w:r>
-      <w:r>
-        <w:t>can be another attack party</w:t>
-      </w:r>
-      <w:r>
-        <w:t xml:space="preserve"> and then a fight will be triggered</w:t>
-      </w:r>
-      <w:r>
-        <w:t>. If you attack a player’s base</w:t>
-      </w:r>
-      <w:r>
-        <w:t xml:space="preserve"> or building</w:t>
-      </w:r>
-      <w:r>
-        <w:t>, a combat</w:t>
-      </w:r>
-      <w:r>
-        <w:t xml:space="preserve"> with its inhabitants/</w:t>
-      </w:r>
-      <w:r>
-        <w:t>workers</w:t>
-      </w:r>
-      <w:r>
-        <w:t xml:space="preserve"> (in case of a base, it’s</w:t>
-      </w:r>
-      <w:r>
-        <w:t xml:space="preserve"> all </w:t>
-      </w:r>
-      <w:r>
-        <w:t xml:space="preserve">the players </w:t>
-      </w:r>
-      <w:r>
-        <w:t xml:space="preserve">idle </w:t>
-      </w:r>
-      <w:r>
-        <w:t>survivors</w:t>
+      <w:r>
+        <w:t xml:space="preserve"> range of 1 tile. </w:t>
+      </w:r>
+      <w:r>
+        <w:t>If the combat is on open ground, both sides use 3 dice</w:t>
+      </w:r>
+      <w:r>
+        <w:t xml:space="preserve"> and equal numbers mean both loose a survivor</w:t>
       </w:r>
       <w:r>
         <w:t>)</w:t>
       </w:r>
       <w:r>
-        <w:t xml:space="preserve"> is triggered</w:t>
-      </w:r>
-      <w:r>
-        <w:t>.</w:t>
-      </w:r>
-      <w:r>
-        <w:t xml:space="preserve"> If you win that building can be either destroyed or put under your control.</w:t>
-      </w:r>
-    </w:p>
-    <w:p/>
-    <w:p>
-      <w:pPr>
-        <w:pStyle w:val="Heading1"/>
-      </w:pPr>
-      <w:r>
-        <w:t>Combat</w:t>
-      </w:r>
-    </w:p>
-    <w:p>
-      <w:r>
-        <w:t>A combat is always between two groups of survivors and is resolved risk-style (3 dice for the attacker, 2 for the defender. If the combat is on open ground, both sides use 3 dice</w:t>
-      </w:r>
-      <w:r>
-        <w:t xml:space="preserve"> and equal numbers mean both loose a survivor</w:t>
-      </w:r>
-      <w:r>
-        <w:t>)</w:t>
-      </w:r>
-      <w:r>
         <w:t>. If a combat takes more than 10 dice throws, it will be continued in the next turn. Repeat as many times as necessary.</w:t>
       </w:r>
     </w:p>
@@ -658,13 +687,7 @@
     </w:p>
     <w:p>
       <w:r>
-        <w:t>Players can play combat cards at any time and can choose to finish the combat at any time. One can always try to flee (1D6&lt;2 he loses the number of survivors on the di</w:t>
-      </w:r>
-      <w:r>
-        <w:t>c</w:t>
-      </w:r>
-      <w:r>
-        <w:t>e)</w:t>
+        <w:t>Players can play combat cards at any time and can choose to finish the combat at any time. One can always try to flee (1D6&lt;2 he loses the number of survivors on the die)</w:t>
       </w:r>
       <w:r>
         <w:t>. Defenders in a base cannot flee.</w:t>
@@ -678,8 +701,6 @@
         <w:t xml:space="preserve"> broken at the end of the fight. If one side was killed, the remaining weapons that were played now belong to the winner.</w:t>
       </w:r>
     </w:p>
-    <w:p/>
-    <w:p/>
     <w:p/>
     <w:p/>
     <w:p/>

</xml_diff>

<commit_message>
better UI + watchtowers for combat
</commit_message>
<xml_diff>
--- a/documentation/Survivors - the party survival board and card game.docx
+++ b/documentation/Survivors - the party survival board and card game.docx
@@ -652,38 +652,27 @@
         <w:t xml:space="preserve"> </w:t>
       </w:r>
       <w:r>
-        <w:t xml:space="preserve">Watchtowers apply +1 to the highest die for the forces on </w:t>
-      </w:r>
-      <w:proofErr w:type="spellStart"/>
-      <w:r>
-        <w:t>its</w:t>
-      </w:r>
-      <w:proofErr w:type="spellEnd"/>
-      <w:r>
-        <w:t xml:space="preserve"> side for all combats in a</w:t>
+        <w:t xml:space="preserve">Watchtowers apply +1 to the highest die for the forces on its side for all combats in a range of 1 tile. </w:t>
+      </w:r>
+      <w:r>
+        <w:t>If the combat is on open ground, both sides use 3 dice</w:t>
+      </w:r>
+      <w:r>
+        <w:t xml:space="preserve"> and equal numbers mean both loose a survivor</w:t>
+      </w:r>
+      <w:r>
+        <w:t>)</w:t>
+      </w:r>
+      <w:r>
+        <w:t>. If a combat takes more than 10 dice throws, it will be continued in the next turn. Repeat as many times as necessary.</w:t>
+      </w:r>
+    </w:p>
+    <w:p>
+      <w:r>
+        <w:t>Players can have weapons and other equipment on their side which will add +1 to a die (these bonuses will be as equally spread as possible).</w:t>
       </w:r>
       <w:bookmarkStart w:id="0" w:name="_GoBack"/>
       <w:bookmarkEnd w:id="0"/>
-      <w:r>
-        <w:t xml:space="preserve"> range of 1 tile. </w:t>
-      </w:r>
-      <w:r>
-        <w:t>If the combat is on open ground, both sides use 3 dice</w:t>
-      </w:r>
-      <w:r>
-        <w:t xml:space="preserve"> and equal numbers mean both loose a survivor</w:t>
-      </w:r>
-      <w:r>
-        <w:t>)</w:t>
-      </w:r>
-      <w:r>
-        <w:t>. If a combat takes more than 10 dice throws, it will be continued in the next turn. Repeat as many times as necessary.</w:t>
-      </w:r>
-    </w:p>
-    <w:p>
-      <w:r>
-        <w:t>Players can have weapons and other equipment on their side which will add +1 to a die (these bonuses will be as equally spread as possible). Defenders can have defenses, which add +1 to all their dice.</w:t>
-      </w:r>
     </w:p>
     <w:p>
       <w:r>

</xml_diff>